<commit_message>
Updated name in postmortem- I didn't see it!
</commit_message>
<xml_diff>
--- a/POSTMORTEMS/Level 4-5 Postmortem - Dragos Liche - Group 1.docx
+++ b/POSTMORTEMS/Level 4-5 Postmortem - Dragos Liche - Group 1.docx
@@ -154,8 +154,10 @@
           </w:tcPr>
           <w:p>
             <w:r>
-              <w:t>Alice Baker</w:t>
-            </w:r>
+              <w:t>Dragos Dumitru Liche</w:t>
+            </w:r>
+            <w:bookmarkStart w:id="0" w:name="_GoBack"/>
+            <w:bookmarkEnd w:id="0"/>
           </w:p>
         </w:tc>
       </w:tr>
@@ -494,8 +496,6 @@
       <w:r>
         <w:t>UI, including play button, title and rounds screens</w:t>
       </w:r>
-      <w:bookmarkStart w:id="0" w:name="_GoBack"/>
-      <w:bookmarkEnd w:id="0"/>
     </w:p>
     <w:p>
       <w:pPr>
@@ -1373,7 +1373,7 @@
     <w:lsdException w:name="Table Web 2" w:semiHidden="1" w:unhideWhenUsed="1"/>
     <w:lsdException w:name="Table Web 3" w:semiHidden="1" w:unhideWhenUsed="1"/>
     <w:lsdException w:name="Balloon Text" w:semiHidden="1" w:unhideWhenUsed="1"/>
-    <w:lsdException w:name="Table Grid" w:semiHidden="1" w:uiPriority="59" w:unhideWhenUsed="1"/>
+    <w:lsdException w:name="Table Grid" w:uiPriority="59"/>
     <w:lsdException w:name="Table Theme" w:semiHidden="1" w:unhideWhenUsed="1"/>
     <w:lsdException w:name="Placeholder Text" w:semiHidden="1"/>
     <w:lsdException w:name="No Spacing" w:uiPriority="1" w:qFormat="1"/>

</xml_diff>